<commit_message>
minor edits to FULL.docx
</commit_message>
<xml_diff>
--- a/reports/додаток_А_технічне_завдання.docx
+++ b/reports/додаток_А_технічне_завдання.docx
@@ -442,7 +442,10 @@
         <w:t>на тему: «</w:t>
       </w:r>
       <w:r>
-        <w:t>Обернення матриці»</w:t>
+        <w:t>Комп’ютерна гра «Стрілки»</w:t>
+      </w:r>
+      <w:r>
+        <w:t>»</w:t>
       </w:r>
     </w:p>
     <w:p>

</xml_diff>